<commit_message>
Modified pipe and filter document
</commit_message>
<xml_diff>
--- a/Pipe and filter архитектура.docx
+++ b/Pipe and filter архитектура.docx
@@ -1822,7 +1822,23 @@
           <w:szCs w:val="24"/>
           <w:lang w:val="mk-MK"/>
         </w:rPr>
-        <w:t xml:space="preserve">, како што кажува името, ја полни креираната табела </w:t>
+        <w:t>, како што кажува името, ја полни</w:t>
+      </w:r>
+      <w:r>
+        <w:rPr>
+          <w:sz w:val="24"/>
+          <w:szCs w:val="24"/>
+          <w:lang w:val="mk-MK"/>
+        </w:rPr>
+        <w:t xml:space="preserve"> </w:t>
+      </w:r>
+      <w:r>
+        <w:rPr>
+          <w:sz w:val="24"/>
+          <w:szCs w:val="24"/>
+          <w:lang w:val="mk-MK"/>
+        </w:rPr>
+        <w:t xml:space="preserve">табела </w:t>
       </w:r>
       <w:proofErr w:type="spellStart"/>
       <w:r>
@@ -2711,7 +2727,23 @@
           <w:szCs w:val="24"/>
           <w:lang w:val="mk-MK"/>
         </w:rPr>
-        <w:t xml:space="preserve">филтерот, успеавме да постигнеме ефективен начин на импорт на податоците во дестинацијата, со тоа што поставуваме </w:t>
+        <w:t>филтерот, успеавме да постигнеме ефективен начин на импорт на податоците во дестинацијата, со тоа што постав</w:t>
+      </w:r>
+      <w:r>
+        <w:rPr>
+          <w:sz w:val="24"/>
+          <w:szCs w:val="24"/>
+          <w:lang w:val="mk-MK"/>
+        </w:rPr>
+        <w:t>ивме</w:t>
+      </w:r>
+      <w:r>
+        <w:rPr>
+          <w:sz w:val="24"/>
+          <w:szCs w:val="24"/>
+          <w:lang w:val="mk-MK"/>
+        </w:rPr>
+        <w:t xml:space="preserve"> </w:t>
       </w:r>
       <w:r>
         <w:rPr>
@@ -3167,7 +3199,15 @@
           <w:szCs w:val="24"/>
           <w:lang w:val="mk-MK"/>
         </w:rPr>
-        <w:t xml:space="preserve"> во </w:t>
+        <w:t xml:space="preserve">, </w:t>
+      </w:r>
+      <w:r>
+        <w:rPr>
+          <w:sz w:val="24"/>
+          <w:szCs w:val="24"/>
+          <w:lang w:val="mk-MK"/>
+        </w:rPr>
+        <w:t xml:space="preserve">во </w:t>
       </w:r>
       <w:r>
         <w:rPr>
@@ -3182,7 +3222,23 @@
           <w:szCs w:val="24"/>
           <w:lang w:val="mk-MK"/>
         </w:rPr>
-        <w:t xml:space="preserve"> ги поврзуваме изворните колони со дестинациските, каде мора изворната колона да има ист податолен тип како и онаа во дестинациската табела (слика 7).</w:t>
+        <w:t xml:space="preserve"> ги поврзуваме изворните колони со дестинациските, каде мора изворната колона да има ист подато</w:t>
+      </w:r>
+      <w:r>
+        <w:rPr>
+          <w:sz w:val="24"/>
+          <w:szCs w:val="24"/>
+          <w:lang w:val="mk-MK"/>
+        </w:rPr>
+        <w:t>ч</w:t>
+      </w:r>
+      <w:r>
+        <w:rPr>
+          <w:sz w:val="24"/>
+          <w:szCs w:val="24"/>
+          <w:lang w:val="mk-MK"/>
+        </w:rPr>
+        <w:t>ен тип како и онаа во дестинациската табела (слика 7).</w:t>
       </w:r>
     </w:p>
     <w:p>
@@ -3424,7 +3480,23 @@
           <w:lang w:val="mk-MK"/>
         </w:rPr>
         <w:lastRenderedPageBreak/>
-        <w:t xml:space="preserve">Откако ќе се наполни табелата во дестинацијата останува уште да направиме филтер на внесените податоци со помош на </w:t>
+        <w:t>Откако ќе се наполни табелата во дестинацијата</w:t>
+      </w:r>
+      <w:r>
+        <w:rPr>
+          <w:sz w:val="24"/>
+          <w:szCs w:val="24"/>
+          <w:lang w:val="mk-MK"/>
+        </w:rPr>
+        <w:t xml:space="preserve">, </w:t>
+      </w:r>
+      <w:r>
+        <w:rPr>
+          <w:sz w:val="24"/>
+          <w:szCs w:val="24"/>
+          <w:lang w:val="mk-MK"/>
+        </w:rPr>
+        <w:t xml:space="preserve">останува уште да направиме филтер на внесените податоци со помош на </w:t>
       </w:r>
       <w:r>
         <w:rPr>

</xml_diff>

<commit_message>
Modified document Pipe and filter
</commit_message>
<xml_diff>
--- a/Pipe and filter архитектура.docx
+++ b/Pipe and filter архитектура.docx
@@ -661,9 +661,8 @@
                                         <w:color w:val="595959" w:themeColor="text1" w:themeTint="A6"/>
                                         <w:sz w:val="20"/>
                                         <w:szCs w:val="20"/>
-                                        <w:lang w:val="mk-MK"/>
                                       </w:rPr>
-                                      <w:t xml:space="preserve">Опис на </w:t>
+                                      <w:t>P</w:t>
                                     </w:r>
                                     <w:r>
                                       <w:rPr>
@@ -671,7 +670,7 @@
                                         <w:sz w:val="20"/>
                                         <w:szCs w:val="20"/>
                                       </w:rPr>
-                                      <w:t xml:space="preserve">pipe </w:t>
+                                      <w:t xml:space="preserve">ipe </w:t>
                                     </w:r>
                                     <w:r>
                                       <w:rPr>
@@ -803,9 +802,8 @@
                                   <w:color w:val="595959" w:themeColor="text1" w:themeTint="A6"/>
                                   <w:sz w:val="20"/>
                                   <w:szCs w:val="20"/>
-                                  <w:lang w:val="mk-MK"/>
                                 </w:rPr>
-                                <w:t xml:space="preserve">Опис на </w:t>
+                                <w:t>P</w:t>
                               </w:r>
                               <w:r>
                                 <w:rPr>
@@ -813,7 +811,7 @@
                                   <w:sz w:val="20"/>
                                   <w:szCs w:val="20"/>
                                 </w:rPr>
-                                <w:t xml:space="preserve">pipe </w:t>
+                                <w:t xml:space="preserve">ipe </w:t>
                               </w:r>
                               <w:r>
                                 <w:rPr>
@@ -3576,7 +3574,6 @@
           <w:iCs/>
           <w:sz w:val="18"/>
           <w:szCs w:val="18"/>
-          <w:lang w:val="mk-MK"/>
         </w:rPr>
       </w:pPr>
       <w:r>
@@ -3588,6 +3585,44 @@
           <w:lang w:val="mk-MK"/>
         </w:rPr>
         <w:t>Слика 8. Успешно извршен таск</w:t>
+      </w:r>
+      <w:r>
+        <w:rPr>
+          <w:i/>
+          <w:iCs/>
+          <w:sz w:val="18"/>
+          <w:szCs w:val="18"/>
+        </w:rPr>
+        <w:t xml:space="preserve"> </w:t>
+      </w:r>
+      <w:r>
+        <w:rPr>
+          <w:i/>
+          <w:iCs/>
+          <w:sz w:val="18"/>
+          <w:szCs w:val="18"/>
+          <w:lang w:val="mk-MK"/>
+        </w:rPr>
+        <w:t xml:space="preserve">за </w:t>
+      </w:r>
+      <w:r>
+        <w:rPr>
+          <w:i/>
+          <w:iCs/>
+          <w:sz w:val="18"/>
+          <w:szCs w:val="18"/>
+        </w:rPr>
+        <w:t xml:space="preserve">sheet 1 </w:t>
+      </w:r>
+      <w:r>
+        <w:rPr>
+          <w:i/>
+          <w:iCs/>
+          <w:sz w:val="18"/>
+          <w:szCs w:val="18"/>
+          <w:lang w:val="mk-MK"/>
+        </w:rPr>
+        <w:t>од изворот</w:t>
       </w:r>
     </w:p>
     <w:p>
@@ -4619,7 +4654,7 @@
 <file path=customXml/item1.xml><?xml version="1.0" encoding="utf-8"?>
 <CoverPageProperties xmlns="http://schemas.microsoft.com/office/2006/coverPageProps">
   <PublishDate/>
-  <Abstract>Опис на pipe - and - filter архитектурата за филтрирање и внес на податоците од изворот до дестинациската база на податоци на SQL Server</Abstract>
+  <Abstract>Pipe - and - filter архитектурата за филтрирање и внес на податоците од изворот до дестинациската база на податоци на SQL Server</Abstract>
   <CompanyAddress/>
   <CompanyPhone/>
   <CompanyFax/>

</xml_diff>